<commit_message>
Return 503 if no schema.
</commit_message>
<xml_diff>
--- a/DOC/product/Server Product Spec.docx
+++ b/DOC/product/Server Product Spec.docx
@@ -13,28 +13,893 @@
         <w:t>Product Specification</w:t>
       </w:r>
     </w:p>
+    <w:sdt>
+      <w:sdtPr>
+        <w:id w:val="22698433"/>
+        <w:docPartObj>
+          <w:docPartGallery w:val="Table of Contents"/>
+          <w:docPartUnique/>
+        </w:docPartObj>
+      </w:sdtPr>
+      <w:sdtEndPr>
+        <w:rPr>
+          <w:rFonts w:ascii="Minion Pro" w:eastAsiaTheme="minorHAnsi" w:hAnsi="Minion Pro" w:cstheme="minorBidi"/>
+          <w:b w:val="0"/>
+          <w:bCs w:val="0"/>
+          <w:color w:val="auto"/>
+          <w:sz w:val="24"/>
+          <w:szCs w:val="24"/>
+        </w:rPr>
+      </w:sdtEndPr>
+      <w:sdtContent>
+        <w:p>
+          <w:pPr>
+            <w:pStyle w:val="TOCHeading"/>
+          </w:pPr>
+          <w:r>
+            <w:t>Table of Contents</w:t>
+          </w:r>
+        </w:p>
+        <w:p>
+          <w:pPr>
+            <w:pStyle w:val="TOC1"/>
+            <w:rPr>
+              <w:rFonts w:eastAsiaTheme="minorEastAsia"/>
+              <w:b/>
+              <w:noProof/>
+            </w:rPr>
+          </w:pPr>
+          <w:r>
+            <w:fldChar w:fldCharType="begin"/>
+          </w:r>
+          <w:r>
+            <w:instrText xml:space="preserve"> TOC \o "1-3" \h \z \u </w:instrText>
+          </w:r>
+          <w:r>
+            <w:fldChar w:fldCharType="separate"/>
+          </w:r>
+          <w:r>
+            <w:rPr>
+              <w:noProof/>
+            </w:rPr>
+            <w:t>1</w:t>
+          </w:r>
+          <w:r>
+            <w:rPr>
+              <w:rFonts w:eastAsiaTheme="minorEastAsia"/>
+              <w:b/>
+              <w:noProof/>
+            </w:rPr>
+            <w:tab/>
+          </w:r>
+          <w:r>
+            <w:rPr>
+              <w:noProof/>
+            </w:rPr>
+            <w:t>Schema Management</w:t>
+          </w:r>
+          <w:r>
+            <w:rPr>
+              <w:noProof/>
+            </w:rPr>
+            <w:tab/>
+          </w:r>
+          <w:r>
+            <w:rPr>
+              <w:noProof/>
+            </w:rPr>
+            <w:fldChar w:fldCharType="begin"/>
+          </w:r>
+          <w:r>
+            <w:rPr>
+              <w:noProof/>
+            </w:rPr>
+            <w:instrText xml:space="preserve"> PAGEREF _Toc342559023 \h </w:instrText>
+          </w:r>
+          <w:r>
+            <w:rPr>
+              <w:noProof/>
+            </w:rPr>
+          </w:r>
+          <w:r>
+            <w:rPr>
+              <w:noProof/>
+            </w:rPr>
+            <w:fldChar w:fldCharType="separate"/>
+          </w:r>
+          <w:r>
+            <w:rPr>
+              <w:noProof/>
+            </w:rPr>
+            <w:t>2</w:t>
+          </w:r>
+          <w:r>
+            <w:rPr>
+              <w:noProof/>
+            </w:rPr>
+            <w:fldChar w:fldCharType="end"/>
+          </w:r>
+        </w:p>
+        <w:p>
+          <w:pPr>
+            <w:pStyle w:val="TOC1"/>
+            <w:tabs>
+              <w:tab w:val="left" w:pos="382"/>
+              <w:tab w:val="right" w:pos="8630"/>
+            </w:tabs>
+            <w:rPr>
+              <w:rFonts w:eastAsiaTheme="minorEastAsia"/>
+              <w:b/>
+              <w:noProof/>
+            </w:rPr>
+          </w:pPr>
+          <w:r>
+            <w:rPr>
+              <w:noProof/>
+            </w:rPr>
+            <w:t>2</w:t>
+          </w:r>
+          <w:r>
+            <w:rPr>
+              <w:rFonts w:eastAsiaTheme="minorEastAsia"/>
+              <w:b/>
+              <w:noProof/>
+            </w:rPr>
+            <w:tab/>
+          </w:r>
+          <w:r>
+            <w:rPr>
+              <w:noProof/>
+            </w:rPr>
+            <w:t>Extension Management</w:t>
+          </w:r>
+          <w:r>
+            <w:rPr>
+              <w:noProof/>
+            </w:rPr>
+            <w:tab/>
+          </w:r>
+          <w:r>
+            <w:rPr>
+              <w:noProof/>
+            </w:rPr>
+            <w:fldChar w:fldCharType="begin"/>
+          </w:r>
+          <w:r>
+            <w:rPr>
+              <w:noProof/>
+            </w:rPr>
+            <w:instrText xml:space="preserve"> PAGEREF _Toc342559024 \h </w:instrText>
+          </w:r>
+          <w:r>
+            <w:rPr>
+              <w:noProof/>
+            </w:rPr>
+          </w:r>
+          <w:r>
+            <w:rPr>
+              <w:noProof/>
+            </w:rPr>
+            <w:fldChar w:fldCharType="separate"/>
+          </w:r>
+          <w:r>
+            <w:rPr>
+              <w:noProof/>
+            </w:rPr>
+            <w:t>3</w:t>
+          </w:r>
+          <w:r>
+            <w:rPr>
+              <w:noProof/>
+            </w:rPr>
+            <w:fldChar w:fldCharType="end"/>
+          </w:r>
+        </w:p>
+        <w:p>
+          <w:pPr>
+            <w:pStyle w:val="TOC1"/>
+            <w:tabs>
+              <w:tab w:val="left" w:pos="382"/>
+              <w:tab w:val="right" w:pos="8630"/>
+            </w:tabs>
+            <w:rPr>
+              <w:rFonts w:eastAsiaTheme="minorEastAsia"/>
+              <w:b/>
+              <w:noProof/>
+            </w:rPr>
+          </w:pPr>
+          <w:r>
+            <w:rPr>
+              <w:noProof/>
+            </w:rPr>
+            <w:t>3</w:t>
+          </w:r>
+          <w:r>
+            <w:rPr>
+              <w:rFonts w:eastAsiaTheme="minorEastAsia"/>
+              <w:b/>
+              <w:noProof/>
+            </w:rPr>
+            <w:tab/>
+          </w:r>
+          <w:r>
+            <w:rPr>
+              <w:noProof/>
+            </w:rPr>
+            <w:t>API Reference</w:t>
+          </w:r>
+          <w:r>
+            <w:rPr>
+              <w:noProof/>
+            </w:rPr>
+            <w:tab/>
+          </w:r>
+          <w:r>
+            <w:rPr>
+              <w:noProof/>
+            </w:rPr>
+            <w:fldChar w:fldCharType="begin"/>
+          </w:r>
+          <w:r>
+            <w:rPr>
+              <w:noProof/>
+            </w:rPr>
+            <w:instrText xml:space="preserve"> PAGEREF _Toc342559025 \h </w:instrText>
+          </w:r>
+          <w:r>
+            <w:rPr>
+              <w:noProof/>
+            </w:rPr>
+          </w:r>
+          <w:r>
+            <w:rPr>
+              <w:noProof/>
+            </w:rPr>
+            <w:fldChar w:fldCharType="separate"/>
+          </w:r>
+          <w:r>
+            <w:rPr>
+              <w:noProof/>
+            </w:rPr>
+            <w:t>4</w:t>
+          </w:r>
+          <w:r>
+            <w:rPr>
+              <w:noProof/>
+            </w:rPr>
+            <w:fldChar w:fldCharType="end"/>
+          </w:r>
+        </w:p>
+        <w:p>
+          <w:pPr>
+            <w:pStyle w:val="TOC2"/>
+            <w:tabs>
+              <w:tab w:val="left" w:pos="792"/>
+              <w:tab w:val="right" w:pos="8630"/>
+            </w:tabs>
+            <w:rPr>
+              <w:rFonts w:eastAsiaTheme="minorEastAsia"/>
+              <w:b w:val="0"/>
+              <w:noProof/>
+              <w:sz w:val="24"/>
+              <w:szCs w:val="24"/>
+            </w:rPr>
+          </w:pPr>
+          <w:r>
+            <w:rPr>
+              <w:noProof/>
+            </w:rPr>
+            <w:t>3.1</w:t>
+          </w:r>
+          <w:r>
+            <w:rPr>
+              <w:rFonts w:eastAsiaTheme="minorEastAsia"/>
+              <w:b w:val="0"/>
+              <w:noProof/>
+              <w:sz w:val="24"/>
+              <w:szCs w:val="24"/>
+            </w:rPr>
+            <w:tab/>
+          </w:r>
+          <w:r>
+            <w:rPr>
+              <w:noProof/>
+            </w:rPr>
+            <w:t>General</w:t>
+          </w:r>
+          <w:r>
+            <w:rPr>
+              <w:noProof/>
+            </w:rPr>
+            <w:tab/>
+          </w:r>
+          <w:r>
+            <w:rPr>
+              <w:noProof/>
+            </w:rPr>
+            <w:fldChar w:fldCharType="begin"/>
+          </w:r>
+          <w:r>
+            <w:rPr>
+              <w:noProof/>
+            </w:rPr>
+            <w:instrText xml:space="preserve"> PAGEREF _Toc342559026 \h </w:instrText>
+          </w:r>
+          <w:r>
+            <w:rPr>
+              <w:noProof/>
+            </w:rPr>
+          </w:r>
+          <w:r>
+            <w:rPr>
+              <w:noProof/>
+            </w:rPr>
+            <w:fldChar w:fldCharType="separate"/>
+          </w:r>
+          <w:r>
+            <w:rPr>
+              <w:noProof/>
+            </w:rPr>
+            <w:t>4</w:t>
+          </w:r>
+          <w:r>
+            <w:rPr>
+              <w:noProof/>
+            </w:rPr>
+            <w:fldChar w:fldCharType="end"/>
+          </w:r>
+        </w:p>
+        <w:p>
+          <w:pPr>
+            <w:pStyle w:val="TOC2"/>
+            <w:tabs>
+              <w:tab w:val="left" w:pos="792"/>
+              <w:tab w:val="right" w:pos="8630"/>
+            </w:tabs>
+            <w:rPr>
+              <w:rFonts w:eastAsiaTheme="minorEastAsia"/>
+              <w:b w:val="0"/>
+              <w:noProof/>
+              <w:sz w:val="24"/>
+              <w:szCs w:val="24"/>
+            </w:rPr>
+          </w:pPr>
+          <w:r>
+            <w:rPr>
+              <w:noProof/>
+            </w:rPr>
+            <w:t>3.2</w:t>
+          </w:r>
+          <w:r>
+            <w:rPr>
+              <w:rFonts w:eastAsiaTheme="minorEastAsia"/>
+              <w:b w:val="0"/>
+              <w:noProof/>
+              <w:sz w:val="24"/>
+              <w:szCs w:val="24"/>
+            </w:rPr>
+            <w:tab/>
+          </w:r>
+          <w:r>
+            <w:rPr>
+              <w:noProof/>
+            </w:rPr>
+            <w:t>Methods</w:t>
+          </w:r>
+          <w:r>
+            <w:rPr>
+              <w:noProof/>
+            </w:rPr>
+            <w:tab/>
+          </w:r>
+          <w:r>
+            <w:rPr>
+              <w:noProof/>
+            </w:rPr>
+            <w:fldChar w:fldCharType="begin"/>
+          </w:r>
+          <w:r>
+            <w:rPr>
+              <w:noProof/>
+            </w:rPr>
+            <w:instrText xml:space="preserve"> PAGEREF _Toc342559027 \h </w:instrText>
+          </w:r>
+          <w:r>
+            <w:rPr>
+              <w:noProof/>
+            </w:rPr>
+          </w:r>
+          <w:r>
+            <w:rPr>
+              <w:noProof/>
+            </w:rPr>
+            <w:fldChar w:fldCharType="separate"/>
+          </w:r>
+          <w:r>
+            <w:rPr>
+              <w:noProof/>
+            </w:rPr>
+            <w:t>4</w:t>
+          </w:r>
+          <w:r>
+            <w:rPr>
+              <w:noProof/>
+            </w:rPr>
+            <w:fldChar w:fldCharType="end"/>
+          </w:r>
+        </w:p>
+        <w:p>
+          <w:pPr>
+            <w:pStyle w:val="TOC3"/>
+            <w:tabs>
+              <w:tab w:val="left" w:pos="1176"/>
+              <w:tab w:val="right" w:pos="8630"/>
+            </w:tabs>
+            <w:rPr>
+              <w:rFonts w:eastAsiaTheme="minorEastAsia"/>
+              <w:noProof/>
+              <w:sz w:val="24"/>
+              <w:szCs w:val="24"/>
+            </w:rPr>
+          </w:pPr>
+          <w:r>
+            <w:rPr>
+              <w:noProof/>
+            </w:rPr>
+            <w:t>3.2.1</w:t>
+          </w:r>
+          <w:r>
+            <w:rPr>
+              <w:rFonts w:eastAsiaTheme="minorEastAsia"/>
+              <w:noProof/>
+              <w:sz w:val="24"/>
+              <w:szCs w:val="24"/>
+            </w:rPr>
+            <w:tab/>
+          </w:r>
+          <w:r>
+            <w:rPr>
+              <w:noProof/>
+            </w:rPr>
+            <w:t>/event</w:t>
+          </w:r>
+          <w:r>
+            <w:rPr>
+              <w:noProof/>
+            </w:rPr>
+            <w:tab/>
+          </w:r>
+          <w:r>
+            <w:rPr>
+              <w:noProof/>
+            </w:rPr>
+            <w:fldChar w:fldCharType="begin"/>
+          </w:r>
+          <w:r>
+            <w:rPr>
+              <w:noProof/>
+            </w:rPr>
+            <w:instrText xml:space="preserve"> PAGEREF _Toc342559028 \h </w:instrText>
+          </w:r>
+          <w:r>
+            <w:rPr>
+              <w:noProof/>
+            </w:rPr>
+          </w:r>
+          <w:r>
+            <w:rPr>
+              <w:noProof/>
+            </w:rPr>
+            <w:fldChar w:fldCharType="separate"/>
+          </w:r>
+          <w:r>
+            <w:rPr>
+              <w:noProof/>
+            </w:rPr>
+            <w:t>4</w:t>
+          </w:r>
+          <w:r>
+            <w:rPr>
+              <w:noProof/>
+            </w:rPr>
+            <w:fldChar w:fldCharType="end"/>
+          </w:r>
+        </w:p>
+        <w:p>
+          <w:pPr>
+            <w:pStyle w:val="TOC2"/>
+            <w:tabs>
+              <w:tab w:val="left" w:pos="792"/>
+              <w:tab w:val="right" w:pos="8630"/>
+            </w:tabs>
+            <w:rPr>
+              <w:rFonts w:eastAsiaTheme="minorEastAsia"/>
+              <w:b w:val="0"/>
+              <w:noProof/>
+              <w:sz w:val="24"/>
+              <w:szCs w:val="24"/>
+            </w:rPr>
+          </w:pPr>
+          <w:r>
+            <w:rPr>
+              <w:noProof/>
+            </w:rPr>
+            <w:t>3.3</w:t>
+          </w:r>
+          <w:r>
+            <w:rPr>
+              <w:rFonts w:eastAsiaTheme="minorEastAsia"/>
+              <w:b w:val="0"/>
+              <w:noProof/>
+              <w:sz w:val="24"/>
+              <w:szCs w:val="24"/>
+            </w:rPr>
+            <w:tab/>
+          </w:r>
+          <w:r>
+            <w:rPr>
+              <w:noProof/>
+            </w:rPr>
+            <w:t>/session</w:t>
+          </w:r>
+          <w:r>
+            <w:rPr>
+              <w:noProof/>
+            </w:rPr>
+            <w:tab/>
+          </w:r>
+          <w:r>
+            <w:rPr>
+              <w:noProof/>
+            </w:rPr>
+            <w:fldChar w:fldCharType="begin"/>
+          </w:r>
+          <w:r>
+            <w:rPr>
+              <w:noProof/>
+            </w:rPr>
+            <w:instrText xml:space="preserve"> PAGEREF _Toc342559029 \h </w:instrText>
+          </w:r>
+          <w:r>
+            <w:rPr>
+              <w:noProof/>
+            </w:rPr>
+          </w:r>
+          <w:r>
+            <w:rPr>
+              <w:noProof/>
+            </w:rPr>
+            <w:fldChar w:fldCharType="separate"/>
+          </w:r>
+          <w:r>
+            <w:rPr>
+              <w:noProof/>
+            </w:rPr>
+            <w:t>5</w:t>
+          </w:r>
+          <w:r>
+            <w:rPr>
+              <w:noProof/>
+            </w:rPr>
+            <w:fldChar w:fldCharType="end"/>
+          </w:r>
+        </w:p>
+        <w:p>
+          <w:pPr>
+            <w:pStyle w:val="TOC3"/>
+            <w:tabs>
+              <w:tab w:val="left" w:pos="1160"/>
+              <w:tab w:val="right" w:pos="8630"/>
+            </w:tabs>
+            <w:rPr>
+              <w:rFonts w:eastAsiaTheme="minorEastAsia"/>
+              <w:noProof/>
+              <w:sz w:val="24"/>
+              <w:szCs w:val="24"/>
+            </w:rPr>
+          </w:pPr>
+          <w:r>
+            <w:rPr>
+              <w:rFonts w:ascii="Times" w:hAnsi="Times"/>
+              <w:noProof/>
+            </w:rPr>
+            <w:t>3.3.1</w:t>
+          </w:r>
+          <w:r>
+            <w:rPr>
+              <w:rFonts w:eastAsiaTheme="minorEastAsia"/>
+              <w:noProof/>
+              <w:sz w:val="24"/>
+              <w:szCs w:val="24"/>
+            </w:rPr>
+            <w:tab/>
+          </w:r>
+          <w:r>
+            <w:rPr>
+              <w:noProof/>
+            </w:rPr>
+            <w:t>GET /session/:id</w:t>
+          </w:r>
+          <w:r>
+            <w:rPr>
+              <w:noProof/>
+            </w:rPr>
+            <w:tab/>
+          </w:r>
+          <w:r>
+            <w:rPr>
+              <w:noProof/>
+            </w:rPr>
+            <w:fldChar w:fldCharType="begin"/>
+          </w:r>
+          <w:r>
+            <w:rPr>
+              <w:noProof/>
+            </w:rPr>
+            <w:instrText xml:space="preserve"> PAGEREF _Toc342559030 \h </w:instrText>
+          </w:r>
+          <w:r>
+            <w:rPr>
+              <w:noProof/>
+            </w:rPr>
+          </w:r>
+          <w:r>
+            <w:rPr>
+              <w:noProof/>
+            </w:rPr>
+            <w:fldChar w:fldCharType="separate"/>
+          </w:r>
+          <w:r>
+            <w:rPr>
+              <w:noProof/>
+            </w:rPr>
+            <w:t>5</w:t>
+          </w:r>
+          <w:r>
+            <w:rPr>
+              <w:noProof/>
+            </w:rPr>
+            <w:fldChar w:fldCharType="end"/>
+          </w:r>
+        </w:p>
+        <w:p>
+          <w:pPr>
+            <w:pStyle w:val="TOC3"/>
+            <w:tabs>
+              <w:tab w:val="left" w:pos="1160"/>
+              <w:tab w:val="right" w:pos="8630"/>
+            </w:tabs>
+            <w:rPr>
+              <w:rFonts w:eastAsiaTheme="minorEastAsia"/>
+              <w:noProof/>
+              <w:sz w:val="24"/>
+              <w:szCs w:val="24"/>
+            </w:rPr>
+          </w:pPr>
+          <w:r>
+            <w:rPr>
+              <w:rFonts w:ascii="Times" w:hAnsi="Times"/>
+              <w:noProof/>
+            </w:rPr>
+            <w:t>3.3.2</w:t>
+          </w:r>
+          <w:r>
+            <w:rPr>
+              <w:rFonts w:eastAsiaTheme="minorEastAsia"/>
+              <w:noProof/>
+              <w:sz w:val="24"/>
+              <w:szCs w:val="24"/>
+            </w:rPr>
+            <w:tab/>
+          </w:r>
+          <w:r>
+            <w:rPr>
+              <w:noProof/>
+            </w:rPr>
+            <w:t>PUT /session/:id</w:t>
+          </w:r>
+          <w:r>
+            <w:rPr>
+              <w:noProof/>
+            </w:rPr>
+            <w:tab/>
+          </w:r>
+          <w:r>
+            <w:rPr>
+              <w:noProof/>
+            </w:rPr>
+            <w:fldChar w:fldCharType="begin"/>
+          </w:r>
+          <w:r>
+            <w:rPr>
+              <w:noProof/>
+            </w:rPr>
+            <w:instrText xml:space="preserve"> PAGEREF _Toc342559031 \h </w:instrText>
+          </w:r>
+          <w:r>
+            <w:rPr>
+              <w:noProof/>
+            </w:rPr>
+          </w:r>
+          <w:r>
+            <w:rPr>
+              <w:noProof/>
+            </w:rPr>
+            <w:fldChar w:fldCharType="separate"/>
+          </w:r>
+          <w:r>
+            <w:rPr>
+              <w:noProof/>
+            </w:rPr>
+            <w:t>7</w:t>
+          </w:r>
+          <w:r>
+            <w:rPr>
+              <w:noProof/>
+            </w:rPr>
+            <w:fldChar w:fldCharType="end"/>
+          </w:r>
+        </w:p>
+        <w:p>
+          <w:pPr>
+            <w:pStyle w:val="TOC1"/>
+            <w:tabs>
+              <w:tab w:val="left" w:pos="382"/>
+              <w:tab w:val="right" w:pos="8630"/>
+            </w:tabs>
+            <w:spacing w:before="2" w:after="2"/>
+            <w:rPr>
+              <w:rFonts w:eastAsiaTheme="minorEastAsia"/>
+              <w:b/>
+              <w:noProof/>
+            </w:rPr>
+          </w:pPr>
+          <w:r>
+            <w:rPr>
+              <w:noProof/>
+            </w:rPr>
+            <w:t>4</w:t>
+          </w:r>
+          <w:r>
+            <w:rPr>
+              <w:rFonts w:eastAsiaTheme="minorEastAsia"/>
+              <w:b/>
+              <w:noProof/>
+            </w:rPr>
+            <w:tab/>
+          </w:r>
+          <w:r>
+            <w:rPr>
+              <w:noProof/>
+            </w:rPr>
+            <w:t>Future</w:t>
+          </w:r>
+          <w:r>
+            <w:rPr>
+              <w:noProof/>
+            </w:rPr>
+            <w:tab/>
+          </w:r>
+          <w:r>
+            <w:rPr>
+              <w:noProof/>
+            </w:rPr>
+            <w:fldChar w:fldCharType="begin"/>
+          </w:r>
+          <w:r>
+            <w:rPr>
+              <w:noProof/>
+            </w:rPr>
+            <w:instrText xml:space="preserve"> PAGEREF _Toc342559032 \h </w:instrText>
+          </w:r>
+          <w:r>
+            <w:rPr>
+              <w:noProof/>
+            </w:rPr>
+          </w:r>
+          <w:r>
+            <w:rPr>
+              <w:noProof/>
+            </w:rPr>
+            <w:fldChar w:fldCharType="separate"/>
+          </w:r>
+          <w:r>
+            <w:rPr>
+              <w:noProof/>
+            </w:rPr>
+            <w:t>8</w:t>
+          </w:r>
+          <w:r>
+            <w:rPr>
+              <w:noProof/>
+            </w:rPr>
+            <w:fldChar w:fldCharType="end"/>
+          </w:r>
+        </w:p>
+        <w:p>
+          <w:r>
+            <w:fldChar w:fldCharType="end"/>
+          </w:r>
+        </w:p>
+      </w:sdtContent>
+    </w:sdt>
+    <w:p/>
     <w:p>
       <w:pPr>
         <w:pStyle w:val="Heading1"/>
       </w:pPr>
+      <w:bookmarkStart w:id="0" w:name="_Toc342559023"/>
       <w:r>
         <w:t>Schema Management</w:t>
       </w:r>
+      <w:bookmarkEnd w:id="0"/>
     </w:p>
     <w:p>
-      <w:r>
-        <w:t>Location</w:t>
+      <w:pPr>
+        <w:pStyle w:val="Heading2"/>
+      </w:pPr>
+      <w:r>
+        <w:t>General</w:t>
       </w:r>
     </w:p>
     <w:p>
       <w:r>
+        <w:t>Schema files are read once during server startup from a file located inside the schema deploy directory. If an error is encountered, the server must be restarted after it is corrected.</w:t>
+      </w:r>
+    </w:p>
+    <w:p>
+      <w:r>
+        <w:t>Only a single schema file per server is supported at this time.</w:t>
+      </w:r>
+    </w:p>
+    <w:p>
+      <w:r>
+        <w:t>The schema is give</w:t>
+      </w:r>
+      <w:r>
+        <w:t>n</w:t>
+      </w:r>
+      <w:r>
+        <w:t xml:space="preserve"> the name of the schema file,</w:t>
+      </w:r>
+      <w:r>
+        <w:t xml:space="preserve"> with the extension (everything, including and </w:t>
+      </w:r>
+      <w:r>
+        <w:t>f</w:t>
+      </w:r>
+      <w:r>
+        <w:t>ollowing the last dot) removed. Schema name is not case sensitive.</w:t>
+      </w:r>
+    </w:p>
+    <w:p>
+      <w:r>
+        <w:t xml:space="preserve">If the server has encountered a fatal error, all subsequent connection request will receive HTTP status 503 “Service Unavailable.” </w:t>
+      </w:r>
+    </w:p>
+    <w:p>
+      <w:pPr>
+        <w:pStyle w:val="Heading2"/>
+      </w:pPr>
+      <w:r>
+        <w:t xml:space="preserve">Schema deploy </w:t>
+      </w:r>
+      <w:r>
+        <w:t>directory</w:t>
+      </w:r>
+      <w:r>
+        <w:t xml:space="preserve"> location</w:t>
+      </w:r>
+    </w:p>
+    <w:p>
+      <w:r>
         <w:t xml:space="preserve">Schema files are located in the </w:t>
       </w:r>
       <w:r>
         <w:t>OS</w:t>
       </w:r>
       <w:r>
-        <w:t xml:space="preserve"> directory specified by:</w:t>
+        <w:t xml:space="preserve"> directory specified by, in the order of significance</w:t>
       </w:r>
     </w:p>
     <w:p>
@@ -104,15 +969,32 @@
       </w:r>
     </w:p>
     <w:p>
+      <w:r>
+        <w:t>Value is treated the same as Java’s File(String), i.e. if starts with slash is understood as absolute path, otherwise as relative to the applicatioin’s running directory.</w:t>
+      </w:r>
+    </w:p>
+    <w:p>
       <w:pPr>
         <w:pStyle w:val="Heading1"/>
       </w:pPr>
+      <w:bookmarkStart w:id="1" w:name="_Toc342559024"/>
+      <w:r>
+        <w:t>Extension Management</w:t>
+      </w:r>
+      <w:bookmarkEnd w:id="1"/>
+    </w:p>
+    <w:p>
+      <w:pPr>
+        <w:pStyle w:val="Heading1"/>
+      </w:pPr>
+      <w:bookmarkStart w:id="2" w:name="_Toc342559025"/>
       <w:r>
         <w:t>API</w:t>
       </w:r>
       <w:r>
         <w:t xml:space="preserve"> Reference</w:t>
       </w:r>
+      <w:bookmarkEnd w:id="2"/>
     </w:p>
     <w:p>
       <w:pPr>
@@ -121,9 +1003,11 @@
           <w:b/>
         </w:rPr>
       </w:pPr>
+      <w:bookmarkStart w:id="3" w:name="_Toc342559026"/>
       <w:r>
         <w:t>General</w:t>
       </w:r>
+      <w:bookmarkEnd w:id="3"/>
     </w:p>
     <w:p>
       <w:pPr>
@@ -157,9 +1041,11 @@
       <w:pPr>
         <w:pStyle w:val="Heading2"/>
       </w:pPr>
+      <w:bookmarkStart w:id="4" w:name="_Toc342559027"/>
       <w:r>
         <w:t>Methods</w:t>
       </w:r>
+      <w:bookmarkEnd w:id="4"/>
     </w:p>
     <w:p>
       <w:r>
@@ -294,12 +1180,14 @@
           <w:sz w:val="32"/>
         </w:rPr>
       </w:pPr>
+      <w:bookmarkStart w:id="5" w:name="_Toc342559028"/>
       <w:r>
         <w:rPr>
           <w:sz w:val="32"/>
         </w:rPr>
         <w:t>/event</w:t>
       </w:r>
+      <w:bookmarkEnd w:id="5"/>
     </w:p>
     <w:p>
       <w:pPr>
@@ -1097,16 +1985,18 @@
       <w:r>
         <w:t xml:space="preserve"> </w:t>
       </w:r>
-      <w:bookmarkStart w:id="0" w:name="section-2.2.2"/>
-      <w:bookmarkEnd w:id="0"/>
+      <w:bookmarkStart w:id="6" w:name="section-2.2.2"/>
+      <w:bookmarkEnd w:id="6"/>
     </w:p>
     <w:p>
       <w:pPr>
         <w:pStyle w:val="Heading2"/>
       </w:pPr>
+      <w:bookmarkStart w:id="7" w:name="_Toc342559029"/>
       <w:r>
         <w:t>/session</w:t>
       </w:r>
+      <w:bookmarkEnd w:id="7"/>
     </w:p>
     <w:tbl>
       <w:tblPr>
@@ -1142,6 +2032,7 @@
                 <w:rFonts w:ascii="Times" w:hAnsi="Times"/>
               </w:rPr>
             </w:pPr>
+            <w:bookmarkStart w:id="8" w:name="_Toc342559030"/>
             <w:r>
               <w:t>GET</w:t>
             </w:r>
@@ -1151,6 +2042,7 @@
             <w:r>
               <w:t>id</w:t>
             </w:r>
+            <w:bookmarkEnd w:id="8"/>
           </w:p>
         </w:tc>
       </w:tr>
@@ -2148,9 +3040,11 @@
                 <w:rFonts w:ascii="Times" w:hAnsi="Times"/>
               </w:rPr>
             </w:pPr>
+            <w:bookmarkStart w:id="9" w:name="_Toc342559031"/>
             <w:r>
               <w:t>PUT /session/:id</w:t>
             </w:r>
+            <w:bookmarkEnd w:id="9"/>
           </w:p>
         </w:tc>
       </w:tr>
@@ -2455,9 +3349,11 @@
       <w:pPr>
         <w:pStyle w:val="Heading1"/>
       </w:pPr>
+      <w:bookmarkStart w:id="10" w:name="_Toc342559032"/>
       <w:r>
         <w:t>Future</w:t>
       </w:r>
+      <w:bookmarkEnd w:id="10"/>
     </w:p>
     <w:sectPr>
       <w:headerReference w:type="default" r:id="rId5"/>
@@ -3962,7 +4858,7 @@
   <w:abstractNum w:abstractNumId="20">
     <w:nsid w:val="686539A0"/>
     <w:multiLevelType w:val="multilevel"/>
-    <w:tmpl w:val="FDEABD0C"/>
+    <w:tmpl w:val="69DC9A22"/>
     <w:lvl w:ilvl="0">
       <w:start w:val="1"/>
       <w:numFmt w:val="decimal"/>
@@ -4406,13 +5302,15 @@
     <w:link w:val="Heading1Char"/>
     <w:uiPriority w:val="9"/>
     <w:qFormat/>
-    <w:rsid w:val="00B84D09"/>
+    <w:rsid w:val="002D07F2"/>
     <w:pPr>
       <w:keepNext/>
       <w:keepLines/>
+      <w:pageBreakBefore/>
       <w:numPr>
         <w:numId w:val="19"/>
       </w:numPr>
+      <w:ind w:left="346"/>
       <w:outlineLvl w:val="0"/>
     </w:pPr>
     <w:rPr>
@@ -4431,7 +5329,7 @@
     <w:uiPriority w:val="9"/>
     <w:unhideWhenUsed/>
     <w:qFormat/>
-    <w:rsid w:val="00B84D09"/>
+    <w:rsid w:val="00CA4DCB"/>
     <w:pPr>
       <w:numPr>
         <w:ilvl w:val="1"/>
@@ -4443,7 +5341,7 @@
     <w:rPr>
       <w:rFonts w:ascii="Optima" w:hAnsi="Optima"/>
       <w:color w:val="1F497D" w:themeColor="text2"/>
-      <w:sz w:val="48"/>
+      <w:sz w:val="40"/>
     </w:rPr>
   </w:style>
   <w:style w:type="paragraph" w:styleId="Heading3">
@@ -4613,7 +5511,6 @@
   </w:style>
   <w:style w:type="character" w:default="1" w:styleId="DefaultParagraphFont">
     <w:name w:val="Default Paragraph Font"/>
-    <w:semiHidden/>
     <w:unhideWhenUsed/>
   </w:style>
   <w:style w:type="table" w:default="1" w:styleId="TableNormal">
@@ -4668,11 +5565,11 @@
     <w:basedOn w:val="DefaultParagraphFont"/>
     <w:link w:val="Heading2"/>
     <w:uiPriority w:val="9"/>
-    <w:rsid w:val="00B84D09"/>
+    <w:rsid w:val="00CA4DCB"/>
     <w:rPr>
       <w:rFonts w:ascii="Optima" w:hAnsi="Optima"/>
       <w:color w:val="1F497D" w:themeColor="text2"/>
-      <w:sz w:val="48"/>
+      <w:sz w:val="40"/>
     </w:rPr>
   </w:style>
   <w:style w:type="character" w:customStyle="1" w:styleId="Heading1Char">
@@ -4680,7 +5577,7 @@
     <w:basedOn w:val="DefaultParagraphFont"/>
     <w:link w:val="Heading1"/>
     <w:uiPriority w:val="9"/>
-    <w:rsid w:val="00B84D09"/>
+    <w:rsid w:val="002D07F2"/>
     <w:rPr>
       <w:rFonts w:ascii="Optima" w:eastAsiaTheme="majorEastAsia" w:hAnsi="Optima" w:cstheme="majorBidi"/>
       <w:bCs/>
@@ -4978,7 +5875,547 @@
       <w:szCs w:val="20"/>
     </w:rPr>
   </w:style>
+  <w:style w:type="paragraph" w:styleId="TOCHeading">
+    <w:name w:val="TOC Heading"/>
+    <w:basedOn w:val="Heading1"/>
+    <w:next w:val="Normal"/>
+    <w:uiPriority w:val="39"/>
+    <w:unhideWhenUsed/>
+    <w:qFormat/>
+    <w:rsid w:val="002D07F2"/>
+    <w:pPr>
+      <w:pageBreakBefore w:val="0"/>
+      <w:numPr>
+        <w:numId w:val="0"/>
+      </w:numPr>
+      <w:spacing w:before="480" w:after="0" w:line="276" w:lineRule="auto"/>
+      <w:outlineLvl w:val="9"/>
+    </w:pPr>
+    <w:rPr>
+      <w:rFonts w:asciiTheme="majorHAnsi" w:hAnsiTheme="majorHAnsi"/>
+      <w:b/>
+      <w:color w:val="365F91" w:themeColor="accent1" w:themeShade="BF"/>
+      <w:sz w:val="28"/>
+      <w:szCs w:val="28"/>
+    </w:rPr>
+  </w:style>
+  <w:style w:type="paragraph" w:styleId="TOC1">
+    <w:name w:val="toc 1"/>
+    <w:basedOn w:val="Normal"/>
+    <w:next w:val="Normal"/>
+    <w:autoRedefine/>
+    <w:uiPriority w:val="39"/>
+    <w:rsid w:val="002D07F2"/>
+    <w:pPr>
+      <w:spacing w:before="240" w:after="120"/>
+    </w:pPr>
+    <w:rPr>
+      <w:rFonts w:asciiTheme="minorHAnsi" w:hAnsiTheme="minorHAnsi"/>
+      <w:caps/>
+      <w:sz w:val="22"/>
+      <w:szCs w:val="22"/>
+    </w:rPr>
+  </w:style>
+  <w:style w:type="paragraph" w:styleId="TOC2">
+    <w:name w:val="toc 2"/>
+    <w:basedOn w:val="Normal"/>
+    <w:next w:val="Normal"/>
+    <w:autoRedefine/>
+    <w:uiPriority w:val="39"/>
+    <w:rsid w:val="002D07F2"/>
+    <w:pPr>
+      <w:spacing w:after="0"/>
+    </w:pPr>
+    <w:rPr>
+      <w:rFonts w:asciiTheme="minorHAnsi" w:hAnsiTheme="minorHAnsi"/>
+      <w:b/>
+      <w:smallCaps/>
+      <w:sz w:val="22"/>
+      <w:szCs w:val="22"/>
+    </w:rPr>
+  </w:style>
+  <w:style w:type="paragraph" w:styleId="TOC3">
+    <w:name w:val="toc 3"/>
+    <w:basedOn w:val="Normal"/>
+    <w:next w:val="Normal"/>
+    <w:autoRedefine/>
+    <w:uiPriority w:val="39"/>
+    <w:rsid w:val="002D07F2"/>
+    <w:pPr>
+      <w:spacing w:after="0"/>
+    </w:pPr>
+    <w:rPr>
+      <w:rFonts w:asciiTheme="minorHAnsi" w:hAnsiTheme="minorHAnsi"/>
+      <w:smallCaps/>
+      <w:sz w:val="22"/>
+      <w:szCs w:val="22"/>
+    </w:rPr>
+  </w:style>
+  <w:style w:type="paragraph" w:styleId="TOC4">
+    <w:name w:val="toc 4"/>
+    <w:basedOn w:val="Normal"/>
+    <w:next w:val="Normal"/>
+    <w:autoRedefine/>
+    <w:rsid w:val="002D07F2"/>
+    <w:pPr>
+      <w:spacing w:after="0"/>
+    </w:pPr>
+    <w:rPr>
+      <w:rFonts w:asciiTheme="minorHAnsi" w:hAnsiTheme="minorHAnsi"/>
+      <w:sz w:val="22"/>
+      <w:szCs w:val="22"/>
+    </w:rPr>
+  </w:style>
+  <w:style w:type="paragraph" w:styleId="TOC5">
+    <w:name w:val="toc 5"/>
+    <w:basedOn w:val="Normal"/>
+    <w:next w:val="Normal"/>
+    <w:autoRedefine/>
+    <w:rsid w:val="002D07F2"/>
+    <w:pPr>
+      <w:spacing w:after="0"/>
+    </w:pPr>
+    <w:rPr>
+      <w:rFonts w:asciiTheme="minorHAnsi" w:hAnsiTheme="minorHAnsi"/>
+      <w:sz w:val="22"/>
+      <w:szCs w:val="22"/>
+    </w:rPr>
+  </w:style>
+  <w:style w:type="paragraph" w:styleId="TOC6">
+    <w:name w:val="toc 6"/>
+    <w:basedOn w:val="Normal"/>
+    <w:next w:val="Normal"/>
+    <w:autoRedefine/>
+    <w:rsid w:val="002D07F2"/>
+    <w:pPr>
+      <w:spacing w:after="0"/>
+    </w:pPr>
+    <w:rPr>
+      <w:rFonts w:asciiTheme="minorHAnsi" w:hAnsiTheme="minorHAnsi"/>
+      <w:sz w:val="22"/>
+      <w:szCs w:val="22"/>
+    </w:rPr>
+  </w:style>
+  <w:style w:type="paragraph" w:styleId="TOC7">
+    <w:name w:val="toc 7"/>
+    <w:basedOn w:val="Normal"/>
+    <w:next w:val="Normal"/>
+    <w:autoRedefine/>
+    <w:rsid w:val="002D07F2"/>
+    <w:pPr>
+      <w:spacing w:after="0"/>
+    </w:pPr>
+    <w:rPr>
+      <w:rFonts w:asciiTheme="minorHAnsi" w:hAnsiTheme="minorHAnsi"/>
+      <w:sz w:val="22"/>
+      <w:szCs w:val="22"/>
+    </w:rPr>
+  </w:style>
+  <w:style w:type="paragraph" w:styleId="TOC8">
+    <w:name w:val="toc 8"/>
+    <w:basedOn w:val="Normal"/>
+    <w:next w:val="Normal"/>
+    <w:autoRedefine/>
+    <w:rsid w:val="002D07F2"/>
+    <w:pPr>
+      <w:spacing w:after="0"/>
+    </w:pPr>
+    <w:rPr>
+      <w:rFonts w:asciiTheme="minorHAnsi" w:hAnsiTheme="minorHAnsi"/>
+      <w:sz w:val="22"/>
+      <w:szCs w:val="22"/>
+    </w:rPr>
+  </w:style>
+  <w:style w:type="paragraph" w:styleId="TOC9">
+    <w:name w:val="toc 9"/>
+    <w:basedOn w:val="Normal"/>
+    <w:next w:val="Normal"/>
+    <w:autoRedefine/>
+    <w:rsid w:val="002D07F2"/>
+    <w:pPr>
+      <w:spacing w:after="0"/>
+    </w:pPr>
+    <w:rPr>
+      <w:rFonts w:asciiTheme="minorHAnsi" w:hAnsiTheme="minorHAnsi"/>
+      <w:sz w:val="22"/>
+      <w:szCs w:val="22"/>
+    </w:rPr>
+  </w:style>
 </w:styles>
+</file>
+
+<file path=word/glossary/document.xml><?xml version="1.0" encoding="utf-8"?>
+<w:glossaryDocument xmlns:mo="http://schemas.microsoft.com/office/mac/office/2008/main" xmlns:ve="http://schemas.openxmlformats.org/markup-compatibility/2006" xmlns:mv="urn:schemas-microsoft-com:mac:vml" xmlns:o="urn:schemas-microsoft-com:office:office" xmlns:r="http://schemas.openxmlformats.org/officeDocument/2006/relationships" xmlns:m="http://schemas.openxmlformats.org/officeDocument/2006/math" xmlns:v="urn:schemas-microsoft-com:vml" xmlns:wp="http://schemas.openxmlformats.org/drawingml/2006/wordprocessingDrawing" xmlns:w10="urn:schemas-microsoft-com:office:word" xmlns:w="http://schemas.openxmlformats.org/wordprocessingml/2006/main" xmlns:wne="http://schemas.microsoft.com/office/word/2006/wordml">
+  <w:docParts/>
+</w:glossaryDocument>
+</file>
+
+<file path=word/glossary/fontTable.xml><?xml version="1.0" encoding="utf-8"?>
+<w:fonts xmlns:r="http://schemas.openxmlformats.org/officeDocument/2006/relationships" xmlns:w="http://schemas.openxmlformats.org/wordprocessingml/2006/main">
+  <w:font w:name="Symbol">
+    <w:panose1 w:val="00000000000000000000"/>
+    <w:charset w:val="02"/>
+    <w:family w:val="auto"/>
+    <w:pitch w:val="variable"/>
+    <w:sig w:usb0="00000000" w:usb1="00000000" w:usb2="00010000" w:usb3="00000000" w:csb0="80000000" w:csb1="00000000"/>
+  </w:font>
+  <w:font w:name="Times New Roman">
+    <w:panose1 w:val="02020603050405020304"/>
+    <w:charset w:val="00"/>
+    <w:family w:val="auto"/>
+    <w:pitch w:val="variable"/>
+    <w:sig w:usb0="00000003" w:usb1="00000000" w:usb2="00000000" w:usb3="00000000" w:csb0="00000001" w:csb1="00000000"/>
+  </w:font>
+  <w:font w:name="Courier New">
+    <w:panose1 w:val="02070309020205020404"/>
+    <w:charset w:val="00"/>
+    <w:family w:val="auto"/>
+    <w:pitch w:val="variable"/>
+    <w:sig w:usb0="00000003" w:usb1="00000000" w:usb2="00000000" w:usb3="00000000" w:csb0="00000001" w:csb1="00000000"/>
+  </w:font>
+  <w:font w:name="Wingdings">
+    <w:panose1 w:val="05020102010804080708"/>
+    <w:charset w:val="02"/>
+    <w:family w:val="auto"/>
+    <w:pitch w:val="variable"/>
+    <w:sig w:usb0="00000000" w:usb1="00000000" w:usb2="00010000" w:usb3="00000000" w:csb0="80000000" w:csb1="00000000"/>
+  </w:font>
+  <w:font w:name="Calibri">
+    <w:panose1 w:val="020F0502020204030204"/>
+    <w:charset w:val="00"/>
+    <w:family w:val="auto"/>
+    <w:pitch w:val="variable"/>
+    <w:sig w:usb0="00000003" w:usb1="00000000" w:usb2="00000000" w:usb3="00000000" w:csb0="00000001" w:csb1="00000000"/>
+  </w:font>
+  <w:font w:name="Cambria">
+    <w:panose1 w:val="02040503050406030204"/>
+    <w:charset w:val="00"/>
+    <w:family w:val="auto"/>
+    <w:pitch w:val="variable"/>
+    <w:sig w:usb0="00000003" w:usb1="00000000" w:usb2="00000000" w:usb3="00000000" w:csb0="00000001" w:csb1="00000000"/>
+  </w:font>
+  <w:font w:name="Minion Pro">
+    <w:panose1 w:val="02040503050201020203"/>
+    <w:charset w:val="00"/>
+    <w:family w:val="auto"/>
+    <w:pitch w:val="variable"/>
+    <w:sig w:usb0="60000287" w:usb1="00000001" w:usb2="00000000" w:usb3="00000000" w:csb0="0000019F" w:csb1="00000000"/>
+  </w:font>
+  <w:font w:name="Optima">
+    <w:panose1 w:val="02000503060000020004"/>
+    <w:charset w:val="00"/>
+    <w:family w:val="auto"/>
+    <w:pitch w:val="variable"/>
+    <w:sig w:usb0="00000003" w:usb1="00000000" w:usb2="00000000" w:usb3="00000000" w:csb0="00000001" w:csb1="00000000"/>
+  </w:font>
+  <w:font w:name="Lucida Console">
+    <w:panose1 w:val="020B0609040504020204"/>
+    <w:charset w:val="00"/>
+    <w:family w:val="auto"/>
+    <w:pitch w:val="variable"/>
+    <w:sig w:usb0="00000003" w:usb1="00000000" w:usb2="00000000" w:usb3="00000000" w:csb0="00000001" w:csb1="00000000"/>
+  </w:font>
+  <w:font w:name="Times">
+    <w:panose1 w:val="02000500000000000000"/>
+    <w:charset w:val="00"/>
+    <w:family w:val="auto"/>
+    <w:pitch w:val="variable"/>
+    <w:sig w:usb0="00000003" w:usb1="00000000" w:usb2="00000000" w:usb3="00000000" w:csb0="00000001" w:csb1="00000000"/>
+  </w:font>
+  <w:font w:name="Georgia">
+    <w:panose1 w:val="02040502050405020303"/>
+    <w:charset w:val="00"/>
+    <w:family w:val="auto"/>
+    <w:pitch w:val="variable"/>
+    <w:sig w:usb0="00000003" w:usb1="00000000" w:usb2="00000000" w:usb3="00000000" w:csb0="00000001" w:csb1="00000000"/>
+  </w:font>
+  <w:font w:name="Courier">
+    <w:panose1 w:val="02000500000000000000"/>
+    <w:charset w:val="00"/>
+    <w:family w:val="auto"/>
+    <w:pitch w:val="variable"/>
+    <w:sig w:usb0="00000003" w:usb1="00000000" w:usb2="00000000" w:usb3="00000000" w:csb0="00000001" w:csb1="00000000"/>
+  </w:font>
+  <w:font w:name="Candara">
+    <w:panose1 w:val="020E0502030303020204"/>
+    <w:charset w:val="00"/>
+    <w:family w:val="auto"/>
+    <w:pitch w:val="variable"/>
+    <w:sig w:usb0="00000003" w:usb1="00000000" w:usb2="00000000" w:usb3="00000000" w:csb0="00000001" w:csb1="00000000"/>
+  </w:font>
+  <w:font w:name="Avenir Book">
+    <w:panose1 w:val="02000503020000020003"/>
+    <w:charset w:val="00"/>
+    <w:family w:val="auto"/>
+    <w:pitch w:val="variable"/>
+    <w:sig w:usb0="800000AF" w:usb1="5000204A" w:usb2="00000000" w:usb3="00000000" w:csb0="0000009B" w:csb1="00000000"/>
+  </w:font>
+  <w:font w:name="Arial">
+    <w:panose1 w:val="020B0604020202020204"/>
+    <w:charset w:val="00"/>
+    <w:family w:val="auto"/>
+    <w:pitch w:val="variable"/>
+    <w:sig w:usb0="00000003" w:usb1="00000000" w:usb2="00000000" w:usb3="00000000" w:csb0="00000001" w:csb1="00000000"/>
+  </w:font>
+</w:fonts>
+</file>
+
+<file path=word/glossary/settings.xml><?xml version="1.0" encoding="utf-8"?>
+<w:settings xmlns:o="urn:schemas-microsoft-com:office:office" xmlns:r="http://schemas.openxmlformats.org/officeDocument/2006/relationships" xmlns:m="http://schemas.openxmlformats.org/officeDocument/2006/math" xmlns:v="urn:schemas-microsoft-com:vml" xmlns:w10="urn:schemas-microsoft-com:office:word" xmlns:w="http://schemas.openxmlformats.org/wordprocessingml/2006/main" xmlns:sl="http://schemas.openxmlformats.org/schemaLibrary/2006/main">
+  <w:view w:val="normal"/>
+  <w:embedSystemFonts/>
+  <w:doNotTrackMoves/>
+  <w:defaultTabStop w:val="720"/>
+  <w:drawingGridHorizontalSpacing w:val="360"/>
+  <w:drawingGridVerticalSpacing w:val="360"/>
+  <w:displayHorizontalDrawingGridEvery w:val="0"/>
+  <w:displayVerticalDrawingGridEvery w:val="0"/>
+  <w:characterSpacingControl w:val="doNotCompress"/>
+  <w:compat>
+    <w:useFELayout/>
+    <w:doNotAutofitConstrainedTables/>
+    <w:splitPgBreakAndParaMark/>
+    <w:doNotVertAlignCellWithSp/>
+    <w:doNotBreakConstrainedForcedTable/>
+    <w:useAnsiKerningPairs/>
+    <w:cachedColBalance/>
+  </w:compat>
+  <w:rsids>
+    <w:rsidRoot w:val="00F25585"/>
+    <w:rsid w:val="00F25585"/>
+  </w:rsids>
+  <m:mathPr>
+    <m:mathFont m:val="Times New Roman"/>
+    <m:brkBin m:val="before"/>
+    <m:brkBinSub m:val="--"/>
+    <m:smallFrac m:val="off"/>
+    <m:dispDef m:val="off"/>
+    <m:lMargin m:val="0"/>
+    <m:rMargin m:val="0"/>
+    <m:wrapRight/>
+    <m:intLim m:val="subSup"/>
+    <m:naryLim m:val="subSup"/>
+  </m:mathPr>
+  <w:themeFontLang w:val="en-US"/>
+  <w:clrSchemeMapping w:bg1="light1" w:t1="dark1" w:bg2="light2" w:t2="dark2" w:accent1="accent1" w:accent2="accent2" w:accent3="accent3" w:accent4="accent4" w:accent5="accent5" w:accent6="accent6" w:hyperlink="hyperlink" w:followedHyperlink="followedHyperlink"/>
+  <w:decimalSymbol w:val="."/>
+  <w:listSeparator w:val=","/>
+</w:settings>
+</file>
+
+<file path=word/glossary/styles.xml><?xml version="1.0" encoding="utf-8"?>
+<w:styles xmlns:r="http://schemas.openxmlformats.org/officeDocument/2006/relationships" xmlns:w="http://schemas.openxmlformats.org/wordprocessingml/2006/main">
+  <w:docDefaults>
+    <w:rPrDefault>
+      <w:rPr>
+        <w:rFonts w:asciiTheme="minorHAnsi" w:eastAsiaTheme="minorEastAsia" w:hAnsiTheme="minorHAnsi" w:cstheme="minorBidi"/>
+        <w:sz w:val="24"/>
+        <w:szCs w:val="24"/>
+        <w:lang w:val="en-US" w:eastAsia="en-US" w:bidi="ar-SA"/>
+      </w:rPr>
+    </w:rPrDefault>
+    <w:pPrDefault/>
+  </w:docDefaults>
+  <w:latentStyles w:defLockedState="0" w:defUIPriority="99" w:defSemiHidden="1" w:defUnhideWhenUsed="1" w:defQFormat="0" w:count="276">
+    <w:lsdException w:name="Normal" w:semiHidden="0" w:uiPriority="0" w:unhideWhenUsed="0" w:qFormat="1"/>
+    <w:lsdException w:name="heading 1" w:semiHidden="0" w:uiPriority="9" w:unhideWhenUsed="0" w:qFormat="1"/>
+    <w:lsdException w:name="heading 2" w:uiPriority="9" w:qFormat="1"/>
+    <w:lsdException w:name="heading 3" w:uiPriority="9" w:qFormat="1"/>
+    <w:lsdException w:name="heading 4" w:uiPriority="9" w:qFormat="1"/>
+    <w:lsdException w:name="heading 5" w:uiPriority="9" w:qFormat="1"/>
+    <w:lsdException w:name="heading 6" w:uiPriority="9" w:qFormat="1"/>
+    <w:lsdException w:name="heading 7" w:uiPriority="9" w:qFormat="1"/>
+    <w:lsdException w:name="heading 8" w:uiPriority="9" w:qFormat="1"/>
+    <w:lsdException w:name="heading 9" w:uiPriority="9" w:qFormat="1"/>
+    <w:lsdException w:name="toc 1" w:uiPriority="39"/>
+    <w:lsdException w:name="toc 2" w:uiPriority="39"/>
+    <w:lsdException w:name="toc 3" w:uiPriority="39"/>
+    <w:lsdException w:name="toc 4" w:uiPriority="39"/>
+    <w:lsdException w:name="toc 5" w:uiPriority="39"/>
+    <w:lsdException w:name="toc 6" w:uiPriority="39"/>
+    <w:lsdException w:name="toc 7" w:uiPriority="39"/>
+    <w:lsdException w:name="toc 8" w:uiPriority="39"/>
+    <w:lsdException w:name="toc 9" w:uiPriority="39"/>
+    <w:lsdException w:name="caption" w:uiPriority="35" w:qFormat="1"/>
+    <w:lsdException w:name="Title" w:semiHidden="0" w:uiPriority="10" w:unhideWhenUsed="0" w:qFormat="1"/>
+    <w:lsdException w:name="Default Paragraph Font" w:uiPriority="1"/>
+    <w:lsdException w:name="Subtitle" w:semiHidden="0" w:uiPriority="11" w:unhideWhenUsed="0" w:qFormat="1"/>
+    <w:lsdException w:name="Strong" w:semiHidden="0" w:uiPriority="22" w:unhideWhenUsed="0" w:qFormat="1"/>
+    <w:lsdException w:name="Emphasis" w:semiHidden="0" w:uiPriority="20" w:unhideWhenUsed="0" w:qFormat="1"/>
+    <w:lsdException w:name="Table Grid" w:semiHidden="0" w:uiPriority="59" w:unhideWhenUsed="0"/>
+    <w:lsdException w:name="Placeholder Text" w:unhideWhenUsed="0"/>
+    <w:lsdException w:name="No Spacing" w:uiPriority="1" w:unhideWhenUsed="0" w:qFormat="1"/>
+    <w:lsdException w:name="Light Shading" w:semiHidden="0" w:uiPriority="60" w:unhideWhenUsed="0"/>
+    <w:lsdException w:name="Light List" w:semiHidden="0" w:uiPriority="61" w:unhideWhenUsed="0"/>
+    <w:lsdException w:name="Light Grid" w:semiHidden="0" w:uiPriority="62" w:unhideWhenUsed="0"/>
+    <w:lsdException w:name="Medium Shading 1" w:semiHidden="0" w:uiPriority="63" w:unhideWhenUsed="0"/>
+    <w:lsdException w:name="Medium Shading 2" w:semiHidden="0" w:uiPriority="64" w:unhideWhenUsed="0"/>
+    <w:lsdException w:name="Medium List 1" w:semiHidden="0" w:uiPriority="65" w:unhideWhenUsed="0"/>
+    <w:lsdException w:name="Medium List 2" w:semiHidden="0" w:uiPriority="66" w:unhideWhenUsed="0"/>
+    <w:lsdException w:name="Medium Grid 1" w:semiHidden="0" w:uiPriority="67" w:unhideWhenUsed="0"/>
+    <w:lsdException w:name="Medium Grid 2" w:semiHidden="0" w:uiPriority="68" w:unhideWhenUsed="0"/>
+    <w:lsdException w:name="Medium Grid 3" w:semiHidden="0" w:uiPriority="69" w:unhideWhenUsed="0"/>
+    <w:lsdException w:name="Dark List" w:semiHidden="0" w:uiPriority="70" w:unhideWhenUsed="0"/>
+    <w:lsdException w:name="Colorful Shading" w:semiHidden="0" w:uiPriority="71" w:unhideWhenUsed="0"/>
+    <w:lsdException w:name="Colorful List" w:semiHidden="0" w:uiPriority="72" w:unhideWhenUsed="0"/>
+    <w:lsdException w:name="Colorful Grid" w:semiHidden="0" w:uiPriority="73" w:unhideWhenUsed="0"/>
+    <w:lsdException w:name="Light Shading Accent 1" w:semiHidden="0" w:uiPriority="60" w:unhideWhenUsed="0"/>
+    <w:lsdException w:name="Light List Accent 1" w:semiHidden="0" w:uiPriority="61" w:unhideWhenUsed="0"/>
+    <w:lsdException w:name="Light Grid Accent 1" w:semiHidden="0" w:uiPriority="62" w:unhideWhenUsed="0"/>
+    <w:lsdException w:name="Medium Shading 1 Accent 1" w:semiHidden="0" w:uiPriority="63" w:unhideWhenUsed="0"/>
+    <w:lsdException w:name="Medium Shading 2 Accent 1" w:semiHidden="0" w:uiPriority="64" w:unhideWhenUsed="0"/>
+    <w:lsdException w:name="Medium List 1 Accent 1" w:semiHidden="0" w:uiPriority="65" w:unhideWhenUsed="0"/>
+    <w:lsdException w:name="Revision" w:unhideWhenUsed="0"/>
+    <w:lsdException w:name="List Paragraph" w:semiHidden="0" w:uiPriority="34" w:unhideWhenUsed="0" w:qFormat="1"/>
+    <w:lsdException w:name="Quote" w:semiHidden="0" w:uiPriority="29" w:unhideWhenUsed="0" w:qFormat="1"/>
+    <w:lsdException w:name="Intense Quote" w:semiHidden="0" w:uiPriority="30" w:unhideWhenUsed="0" w:qFormat="1"/>
+    <w:lsdException w:name="Medium List 2 Accent 1" w:semiHidden="0" w:uiPriority="66" w:unhideWhenUsed="0"/>
+    <w:lsdException w:name="Medium Grid 1 Accent 1" w:semiHidden="0" w:uiPriority="67" w:unhideWhenUsed="0"/>
+    <w:lsdException w:name="Medium Grid 2 Accent 1" w:semiHidden="0" w:uiPriority="68" w:unhideWhenUsed="0"/>
+    <w:lsdException w:name="Medium Grid 3 Accent 1" w:semiHidden="0" w:uiPriority="69" w:unhideWhenUsed="0"/>
+    <w:lsdException w:name="Dark List Accent 1" w:semiHidden="0" w:uiPriority="70" w:unhideWhenUsed="0"/>
+    <w:lsdException w:name="Colorful Shading Accent 1" w:semiHidden="0" w:uiPriority="71" w:unhideWhenUsed="0"/>
+    <w:lsdException w:name="Colorful List Accent 1" w:semiHidden="0" w:uiPriority="72" w:unhideWhenUsed="0"/>
+    <w:lsdException w:name="Colorful Grid Accent 1" w:semiHidden="0" w:uiPriority="73" w:unhideWhenUsed="0"/>
+    <w:lsdException w:name="Light Shading Accent 2" w:semiHidden="0" w:uiPriority="60" w:unhideWhenUsed="0"/>
+    <w:lsdException w:name="Light List Accent 2" w:semiHidden="0" w:uiPriority="61" w:unhideWhenUsed="0"/>
+    <w:lsdException w:name="Light Grid Accent 2" w:semiHidden="0" w:uiPriority="62" w:unhideWhenUsed="0"/>
+    <w:lsdException w:name="Medium Shading 1 Accent 2" w:semiHidden="0" w:uiPriority="63" w:unhideWhenUsed="0"/>
+    <w:lsdException w:name="Medium Shading 2 Accent 2" w:semiHidden="0" w:uiPriority="64" w:unhideWhenUsed="0"/>
+    <w:lsdException w:name="Medium List 1 Accent 2" w:semiHidden="0" w:uiPriority="65" w:unhideWhenUsed="0"/>
+    <w:lsdException w:name="Medium List 2 Accent 2" w:semiHidden="0" w:uiPriority="66" w:unhideWhenUsed="0"/>
+    <w:lsdException w:name="Medium Grid 1 Accent 2" w:semiHidden="0" w:uiPriority="67" w:unhideWhenUsed="0"/>
+    <w:lsdException w:name="Medium Grid 2 Accent 2" w:semiHidden="0" w:uiPriority="68" w:unhideWhenUsed="0"/>
+    <w:lsdException w:name="Medium Grid 3 Accent 2" w:semiHidden="0" w:uiPriority="69" w:unhideWhenUsed="0"/>
+    <w:lsdException w:name="Dark List Accent 2" w:semiHidden="0" w:uiPriority="70" w:unhideWhenUsed="0"/>
+    <w:lsdException w:name="Colorful Shading Accent 2" w:semiHidden="0" w:uiPriority="71" w:unhideWhenUsed="0"/>
+    <w:lsdException w:name="Colorful List Accent 2" w:semiHidden="0" w:uiPriority="72" w:unhideWhenUsed="0"/>
+    <w:lsdException w:name="Colorful Grid Accent 2" w:semiHidden="0" w:uiPriority="73" w:unhideWhenUsed="0"/>
+    <w:lsdException w:name="Light Shading Accent 3" w:semiHidden="0" w:uiPriority="60" w:unhideWhenUsed="0"/>
+    <w:lsdException w:name="Light List Accent 3" w:semiHidden="0" w:uiPriority="61" w:unhideWhenUsed="0"/>
+    <w:lsdException w:name="Light Grid Accent 3" w:semiHidden="0" w:uiPriority="62" w:unhideWhenUsed="0"/>
+    <w:lsdException w:name="Medium Shading 1 Accent 3" w:semiHidden="0" w:uiPriority="63" w:unhideWhenUsed="0"/>
+    <w:lsdException w:name="Medium Shading 2 Accent 3" w:semiHidden="0" w:uiPriority="64" w:unhideWhenUsed="0"/>
+    <w:lsdException w:name="Medium List 1 Accent 3" w:semiHidden="0" w:uiPriority="65" w:unhideWhenUsed="0"/>
+    <w:lsdException w:name="Medium List 2 Accent 3" w:semiHidden="0" w:uiPriority="66" w:unhideWhenUsed="0"/>
+    <w:lsdException w:name="Medium Grid 1 Accent 3" w:semiHidden="0" w:uiPriority="67" w:unhideWhenUsed="0"/>
+    <w:lsdException w:name="Medium Grid 2 Accent 3" w:semiHidden="0" w:uiPriority="68" w:unhideWhenUsed="0"/>
+    <w:lsdException w:name="Medium Grid 3 Accent 3" w:semiHidden="0" w:uiPriority="69" w:unhideWhenUsed="0"/>
+    <w:lsdException w:name="Dark List Accent 3" w:semiHidden="0" w:uiPriority="70" w:unhideWhenUsed="0"/>
+    <w:lsdException w:name="Colorful Shading Accent 3" w:semiHidden="0" w:uiPriority="71" w:unhideWhenUsed="0"/>
+    <w:lsdException w:name="Colorful List Accent 3" w:semiHidden="0" w:uiPriority="72" w:unhideWhenUsed="0"/>
+    <w:lsdException w:name="Colorful Grid Accent 3" w:semiHidden="0" w:uiPriority="73" w:unhideWhenUsed="0"/>
+    <w:lsdException w:name="Light Shading Accent 4" w:semiHidden="0" w:uiPriority="60" w:unhideWhenUsed="0"/>
+    <w:lsdException w:name="Light List Accent 4" w:semiHidden="0" w:uiPriority="61" w:unhideWhenUsed="0"/>
+    <w:lsdException w:name="Light Grid Accent 4" w:semiHidden="0" w:uiPriority="62" w:unhideWhenUsed="0"/>
+    <w:lsdException w:name="Medium Shading 1 Accent 4" w:semiHidden="0" w:uiPriority="63" w:unhideWhenUsed="0"/>
+    <w:lsdException w:name="Medium Shading 2 Accent 4" w:semiHidden="0" w:uiPriority="64" w:unhideWhenUsed="0"/>
+    <w:lsdException w:name="Medium List 1 Accent 4" w:semiHidden="0" w:uiPriority="65" w:unhideWhenUsed="0"/>
+    <w:lsdException w:name="Medium List 2 Accent 4" w:semiHidden="0" w:uiPriority="66" w:unhideWhenUsed="0"/>
+    <w:lsdException w:name="Medium Grid 1 Accent 4" w:semiHidden="0" w:uiPriority="67" w:unhideWhenUsed="0"/>
+    <w:lsdException w:name="Medium Grid 2 Accent 4" w:semiHidden="0" w:uiPriority="68" w:unhideWhenUsed="0"/>
+    <w:lsdException w:name="Medium Grid 3 Accent 4" w:semiHidden="0" w:uiPriority="69" w:unhideWhenUsed="0"/>
+    <w:lsdException w:name="Dark List Accent 4" w:semiHidden="0" w:uiPriority="70" w:unhideWhenUsed="0"/>
+    <w:lsdException w:name="Colorful Shading Accent 4" w:semiHidden="0" w:uiPriority="71" w:unhideWhenUsed="0"/>
+    <w:lsdException w:name="Colorful List Accent 4" w:semiHidden="0" w:uiPriority="72" w:unhideWhenUsed="0"/>
+    <w:lsdException w:name="Colorful Grid Accent 4" w:semiHidden="0" w:uiPriority="73" w:unhideWhenUsed="0"/>
+    <w:lsdException w:name="Light Shading Accent 5" w:semiHidden="0" w:uiPriority="60" w:unhideWhenUsed="0"/>
+    <w:lsdException w:name="Light List Accent 5" w:semiHidden="0" w:uiPriority="61" w:unhideWhenUsed="0"/>
+    <w:lsdException w:name="Light Grid Accent 5" w:semiHidden="0" w:uiPriority="62" w:unhideWhenUsed="0"/>
+    <w:lsdException w:name="Medium Shading 1 Accent 5" w:semiHidden="0" w:uiPriority="63" w:unhideWhenUsed="0"/>
+    <w:lsdException w:name="Medium Shading 2 Accent 5" w:semiHidden="0" w:uiPriority="64" w:unhideWhenUsed="0"/>
+    <w:lsdException w:name="Medium List 1 Accent 5" w:semiHidden="0" w:uiPriority="65" w:unhideWhenUsed="0"/>
+    <w:lsdException w:name="Medium List 2 Accent 5" w:semiHidden="0" w:uiPriority="66" w:unhideWhenUsed="0"/>
+    <w:lsdException w:name="Medium Grid 1 Accent 5" w:semiHidden="0" w:uiPriority="67" w:unhideWhenUsed="0"/>
+    <w:lsdException w:name="Medium Grid 2 Accent 5" w:semiHidden="0" w:uiPriority="68" w:unhideWhenUsed="0"/>
+    <w:lsdException w:name="Medium Grid 3 Accent 5" w:semiHidden="0" w:uiPriority="69" w:unhideWhenUsed="0"/>
+    <w:lsdException w:name="Dark List Accent 5" w:semiHidden="0" w:uiPriority="70" w:unhideWhenUsed="0"/>
+    <w:lsdException w:name="Colorful Shading Accent 5" w:semiHidden="0" w:uiPriority="71" w:unhideWhenUsed="0"/>
+    <w:lsdException w:name="Colorful List Accent 5" w:semiHidden="0" w:uiPriority="72" w:unhideWhenUsed="0"/>
+    <w:lsdException w:name="Colorful Grid Accent 5" w:semiHidden="0" w:uiPriority="73" w:unhideWhenUsed="0"/>
+    <w:lsdException w:name="Light Shading Accent 6" w:semiHidden="0" w:uiPriority="60" w:unhideWhenUsed="0"/>
+    <w:lsdException w:name="Light List Accent 6" w:semiHidden="0" w:uiPriority="61" w:unhideWhenUsed="0"/>
+    <w:lsdException w:name="Light Grid Accent 6" w:semiHidden="0" w:uiPriority="62" w:unhideWhenUsed="0"/>
+    <w:lsdException w:name="Medium Shading 1 Accent 6" w:semiHidden="0" w:uiPriority="63" w:unhideWhenUsed="0"/>
+    <w:lsdException w:name="Medium Shading 2 Accent 6" w:semiHidden="0" w:uiPriority="64" w:unhideWhenUsed="0"/>
+    <w:lsdException w:name="Medium List 1 Accent 6" w:semiHidden="0" w:uiPriority="65" w:unhideWhenUsed="0"/>
+    <w:lsdException w:name="Medium List 2 Accent 6" w:semiHidden="0" w:uiPriority="66" w:unhideWhenUsed="0"/>
+    <w:lsdException w:name="Medium Grid 1 Accent 6" w:semiHidden="0" w:uiPriority="67" w:unhideWhenUsed="0"/>
+    <w:lsdException w:name="Medium Grid 2 Accent 6" w:semiHidden="0" w:uiPriority="68" w:unhideWhenUsed="0"/>
+    <w:lsdException w:name="Medium Grid 3 Accent 6" w:semiHidden="0" w:uiPriority="69" w:unhideWhenUsed="0"/>
+    <w:lsdException w:name="Dark List Accent 6" w:semiHidden="0" w:uiPriority="70" w:unhideWhenUsed="0"/>
+    <w:lsdException w:name="Colorful Shading Accent 6" w:semiHidden="0" w:uiPriority="71" w:unhideWhenUsed="0"/>
+    <w:lsdException w:name="Colorful List Accent 6" w:semiHidden="0" w:uiPriority="72" w:unhideWhenUsed="0"/>
+    <w:lsdException w:name="Colorful Grid Accent 6" w:semiHidden="0" w:uiPriority="73" w:unhideWhenUsed="0"/>
+    <w:lsdException w:name="Subtle Emphasis" w:semiHidden="0" w:uiPriority="19" w:unhideWhenUsed="0" w:qFormat="1"/>
+    <w:lsdException w:name="Intense Emphasis" w:semiHidden="0" w:uiPriority="21" w:unhideWhenUsed="0" w:qFormat="1"/>
+    <w:lsdException w:name="Subtle Reference" w:semiHidden="0" w:uiPriority="31" w:unhideWhenUsed="0" w:qFormat="1"/>
+    <w:lsdException w:name="Intense Reference" w:semiHidden="0" w:uiPriority="32" w:unhideWhenUsed="0" w:qFormat="1"/>
+    <w:lsdException w:name="Book Title" w:semiHidden="0" w:uiPriority="33" w:unhideWhenUsed="0" w:qFormat="1"/>
+    <w:lsdException w:name="Bibliography" w:uiPriority="37"/>
+    <w:lsdException w:name="TOC Heading" w:uiPriority="39" w:qFormat="1"/>
+  </w:latentStyles>
+  <w:style w:type="paragraph" w:default="1" w:styleId="Normal">
+    <w:name w:val="Normal"/>
+    <w:qFormat/>
+  </w:style>
+  <w:style w:type="character" w:default="1" w:styleId="DefaultParagraphFont">
+    <w:name w:val="Default Paragraph Font"/>
+    <w:semiHidden/>
+    <w:unhideWhenUsed/>
+  </w:style>
+  <w:style w:type="table" w:default="1" w:styleId="TableNormal">
+    <w:name w:val="Normal Table"/>
+    <w:semiHidden/>
+    <w:unhideWhenUsed/>
+    <w:qFormat/>
+    <w:tblPr>
+      <w:tblInd w:w="0" w:type="dxa"/>
+      <w:tblCellMar>
+        <w:top w:w="0" w:type="dxa"/>
+        <w:left w:w="108" w:type="dxa"/>
+        <w:bottom w:w="0" w:type="dxa"/>
+        <w:right w:w="108" w:type="dxa"/>
+      </w:tblCellMar>
+    </w:tblPr>
+  </w:style>
+  <w:style w:type="numbering" w:default="1" w:styleId="NoList">
+    <w:name w:val="No List"/>
+    <w:semiHidden/>
+    <w:unhideWhenUsed/>
+  </w:style>
+  <w:style w:type="paragraph" w:customStyle="1" w:styleId="E3607628FDABE241BA82AEF5F8D1650E">
+    <w:name w:val="E3607628FDABE241BA82AEF5F8D1650E"/>
+    <w:rsid w:val="00F25585"/>
+  </w:style>
+  <w:style w:type="paragraph" w:customStyle="1" w:styleId="9E098EDE0928B141952DD334A647E3F3">
+    <w:name w:val="9E098EDE0928B141952DD334A647E3F3"/>
+    <w:rsid w:val="00F25585"/>
+  </w:style>
+  <w:style w:type="paragraph" w:customStyle="1" w:styleId="3CDAFEB5216AF6408D76764757A4572D">
+    <w:name w:val="3CDAFEB5216AF6408D76764757A4572D"/>
+    <w:rsid w:val="00F25585"/>
+  </w:style>
+  <w:style w:type="paragraph" w:customStyle="1" w:styleId="0EE8EFC52BD48948B8F2CE5D8259A280">
+    <w:name w:val="0EE8EFC52BD48948B8F2CE5D8259A280"/>
+    <w:rsid w:val="00F25585"/>
+  </w:style>
+  <w:style w:type="paragraph" w:customStyle="1" w:styleId="3C85FF5382E5D742A2C6E1ACE2CAB079">
+    <w:name w:val="3C85FF5382E5D742A2C6E1ACE2CAB079"/>
+    <w:rsid w:val="00F25585"/>
+  </w:style>
+  <w:style w:type="paragraph" w:customStyle="1" w:styleId="9B47E6A1BBCA864E90EE889EB28F4A1F">
+    <w:name w:val="9B47E6A1BBCA864E90EE889EB28F4A1F"/>
+    <w:rsid w:val="00F25585"/>
+  </w:style>
+</w:styles>
+</file>
+
+<file path=word/glossary/webSettings.xml><?xml version="1.0" encoding="utf-8"?>
+<w:webSettings xmlns:r="http://schemas.openxmlformats.org/officeDocument/2006/relationships" xmlns:w="http://schemas.openxmlformats.org/wordprocessingml/2006/main">
+  <w:allowPNG/>
+  <w:doNotSaveAsSingleFile/>
+</w:webSettings>
 </file>
 
 <file path=word/theme/theme1.xml><?xml version="1.0" encoding="utf-8"?>

</xml_diff>